<commit_message>
MainMenus ready + gameover if fall off edge
</commit_message>
<xml_diff>
--- a/Task 2.docx
+++ b/Task 2.docx
@@ -154,10 +154,836 @@
       <w:r>
         <w:t xml:space="preserve">To collect </w:t>
       </w:r>
-    </w:p>
-    <w:p>
+      <w:r>
+        <w:t xml:space="preserve">the items which correspond to the game mode. </w:t>
+      </w:r>
+    </w:p>
+    <w:p>
+      <w:pPr>
+        <w:pStyle w:val="ListParagraph"/>
+        <w:numPr>
+          <w:ilvl w:val="0"/>
+          <w:numId w:val="1"/>
+        </w:numPr>
+        <w:rPr>
+          <w:b/>
+        </w:rPr>
+      </w:pPr>
+      <w:r>
+        <w:rPr>
+          <w:b/>
+        </w:rPr>
+        <w:t xml:space="preserve">Visual Assets: </w:t>
+      </w:r>
+    </w:p>
+    <w:p>
+      <w:pPr>
+        <w:pStyle w:val="ListParagraph"/>
+      </w:pPr>
+      <w:r>
+        <w:t>Obstacles:</w:t>
+      </w:r>
+    </w:p>
+    <w:p>
+      <w:pPr>
+        <w:pStyle w:val="ListParagraph"/>
+      </w:pPr>
+      <w:r>
+        <w:rPr>
+          <w:noProof/>
+        </w:rPr>
+        <w:drawing>
+          <wp:anchor distT="0" distB="0" distL="114300" distR="114300" simplePos="0" relativeHeight="251660288" behindDoc="1" locked="0" layoutInCell="1" allowOverlap="1" wp14:anchorId="2AD285C0" wp14:editId="2160022F">
+            <wp:simplePos x="0" y="0"/>
+            <wp:positionH relativeFrom="column">
+              <wp:posOffset>3337560</wp:posOffset>
+            </wp:positionH>
+            <wp:positionV relativeFrom="paragraph">
+              <wp:posOffset>2733675</wp:posOffset>
+            </wp:positionV>
+            <wp:extent cx="2484120" cy="2080260"/>
+            <wp:effectExtent l="0" t="0" r="0" b="0"/>
+            <wp:wrapTight wrapText="bothSides">
+              <wp:wrapPolygon edited="0">
+                <wp:start x="0" y="0"/>
+                <wp:lineTo x="0" y="21363"/>
+                <wp:lineTo x="21368" y="21363"/>
+                <wp:lineTo x="21368" y="0"/>
+                <wp:lineTo x="0" y="0"/>
+              </wp:wrapPolygon>
+            </wp:wrapTight>
+            <wp:docPr id="6" name="Picture 6" descr="https://scontent.fmla2-1.fna.fbcdn.net/v/t1.15752-0/s261x260/33784883_10216718027967413_2479375970193113088_n.png?_nc_cat=0&amp;oh=b916065dd541e2609658dae38489cbcf&amp;oe=5B7942D6"/>
+            <wp:cNvGraphicFramePr>
+              <a:graphicFrameLocks xmlns:a="http://schemas.openxmlformats.org/drawingml/2006/main" noChangeAspect="1"/>
+            </wp:cNvGraphicFramePr>
+            <a:graphic xmlns:a="http://schemas.openxmlformats.org/drawingml/2006/main">
+              <a:graphicData uri="http://schemas.openxmlformats.org/drawingml/2006/picture">
+                <pic:pic xmlns:pic="http://schemas.openxmlformats.org/drawingml/2006/picture">
+                  <pic:nvPicPr>
+                    <pic:cNvPr id="0" name="Picture 7" descr="https://scontent.fmla2-1.fna.fbcdn.net/v/t1.15752-0/s261x260/33784883_10216718027967413_2479375970193113088_n.png?_nc_cat=0&amp;oh=b916065dd541e2609658dae38489cbcf&amp;oe=5B7942D6"/>
+                    <pic:cNvPicPr>
+                      <a:picLocks noChangeAspect="1" noChangeArrowheads="1"/>
+                    </pic:cNvPicPr>
+                  </pic:nvPicPr>
+                  <pic:blipFill>
+                    <a:blip r:embed="rId7">
+                      <a:extLst>
+                        <a:ext uri="{28A0092B-C50C-407E-A947-70E740481C1C}">
+                          <a14:useLocalDpi xmlns:a14="http://schemas.microsoft.com/office/drawing/2010/main" val="0"/>
+                        </a:ext>
+                      </a:extLst>
+                    </a:blip>
+                    <a:srcRect/>
+                    <a:stretch>
+                      <a:fillRect/>
+                    </a:stretch>
+                  </pic:blipFill>
+                  <pic:spPr bwMode="auto">
+                    <a:xfrm>
+                      <a:off x="0" y="0"/>
+                      <a:ext cx="2484120" cy="2080260"/>
+                    </a:xfrm>
+                    <a:prstGeom prst="rect">
+                      <a:avLst/>
+                    </a:prstGeom>
+                    <a:noFill/>
+                    <a:ln>
+                      <a:noFill/>
+                    </a:ln>
+                  </pic:spPr>
+                </pic:pic>
+              </a:graphicData>
+            </a:graphic>
+          </wp:anchor>
+        </w:drawing>
+      </w:r>
+      <w:r>
+        <w:rPr>
+          <w:noProof/>
+        </w:rPr>
+        <w:drawing>
+          <wp:anchor distT="0" distB="0" distL="114300" distR="114300" simplePos="0" relativeHeight="251659264" behindDoc="0" locked="0" layoutInCell="1" allowOverlap="1" wp14:anchorId="6FFE0BF5" wp14:editId="67C8A8C6">
+            <wp:simplePos x="0" y="0"/>
+            <wp:positionH relativeFrom="column">
+              <wp:posOffset>197485</wp:posOffset>
+            </wp:positionH>
+            <wp:positionV relativeFrom="paragraph">
+              <wp:posOffset>2390775</wp:posOffset>
+            </wp:positionV>
+            <wp:extent cx="2977515" cy="2413635"/>
+            <wp:effectExtent l="0" t="0" r="0" b="5715"/>
+            <wp:wrapSquare wrapText="bothSides"/>
+            <wp:docPr id="3" name="Picture 3"/>
+            <wp:cNvGraphicFramePr>
+              <a:graphicFrameLocks xmlns:a="http://schemas.openxmlformats.org/drawingml/2006/main" noChangeAspect="1"/>
+            </wp:cNvGraphicFramePr>
+            <a:graphic xmlns:a="http://schemas.openxmlformats.org/drawingml/2006/main">
+              <a:graphicData uri="http://schemas.openxmlformats.org/drawingml/2006/picture">
+                <pic:pic xmlns:pic="http://schemas.openxmlformats.org/drawingml/2006/picture">
+                  <pic:nvPicPr>
+                    <pic:cNvPr id="1" name=""/>
+                    <pic:cNvPicPr/>
+                  </pic:nvPicPr>
+                  <pic:blipFill>
+                    <a:blip r:embed="rId8" cstate="print">
+                      <a:extLst>
+                        <a:ext uri="{28A0092B-C50C-407E-A947-70E740481C1C}">
+                          <a14:useLocalDpi xmlns:a14="http://schemas.microsoft.com/office/drawing/2010/main" val="0"/>
+                        </a:ext>
+                      </a:extLst>
+                    </a:blip>
+                    <a:stretch>
+                      <a:fillRect/>
+                    </a:stretch>
+                  </pic:blipFill>
+                  <pic:spPr>
+                    <a:xfrm>
+                      <a:off x="0" y="0"/>
+                      <a:ext cx="2977515" cy="2413635"/>
+                    </a:xfrm>
+                    <a:prstGeom prst="rect">
+                      <a:avLst/>
+                    </a:prstGeom>
+                  </pic:spPr>
+                </pic:pic>
+              </a:graphicData>
+            </a:graphic>
+            <wp14:sizeRelH relativeFrom="margin">
+              <wp14:pctWidth>0</wp14:pctWidth>
+            </wp14:sizeRelH>
+            <wp14:sizeRelV relativeFrom="margin">
+              <wp14:pctHeight>0</wp14:pctHeight>
+            </wp14:sizeRelV>
+          </wp:anchor>
+        </w:drawing>
+      </w:r>
+      <w:r>
+        <w:rPr>
+          <w:noProof/>
+        </w:rPr>
+        <w:drawing>
+          <wp:anchor distT="0" distB="0" distL="114300" distR="114300" simplePos="0" relativeHeight="251658240" behindDoc="0" locked="0" layoutInCell="1" allowOverlap="1" wp14:anchorId="6C4AC3E4" wp14:editId="2981CB72">
+            <wp:simplePos x="0" y="0"/>
+            <wp:positionH relativeFrom="column">
+              <wp:posOffset>3337560</wp:posOffset>
+            </wp:positionH>
+            <wp:positionV relativeFrom="paragraph">
+              <wp:posOffset>4445</wp:posOffset>
+            </wp:positionV>
+            <wp:extent cx="2279304" cy="2590165"/>
+            <wp:effectExtent l="0" t="0" r="6985" b="635"/>
+            <wp:wrapSquare wrapText="bothSides"/>
+            <wp:docPr id="2" name="Picture 2"/>
+            <wp:cNvGraphicFramePr>
+              <a:graphicFrameLocks xmlns:a="http://schemas.openxmlformats.org/drawingml/2006/main" noChangeAspect="1"/>
+            </wp:cNvGraphicFramePr>
+            <a:graphic xmlns:a="http://schemas.openxmlformats.org/drawingml/2006/main">
+              <a:graphicData uri="http://schemas.openxmlformats.org/drawingml/2006/picture">
+                <pic:pic xmlns:pic="http://schemas.openxmlformats.org/drawingml/2006/picture">
+                  <pic:nvPicPr>
+                    <pic:cNvPr id="1" name=""/>
+                    <pic:cNvPicPr/>
+                  </pic:nvPicPr>
+                  <pic:blipFill>
+                    <a:blip r:embed="rId9" cstate="print">
+                      <a:extLst>
+                        <a:ext uri="{28A0092B-C50C-407E-A947-70E740481C1C}">
+                          <a14:useLocalDpi xmlns:a14="http://schemas.microsoft.com/office/drawing/2010/main" val="0"/>
+                        </a:ext>
+                      </a:extLst>
+                    </a:blip>
+                    <a:stretch>
+                      <a:fillRect/>
+                    </a:stretch>
+                  </pic:blipFill>
+                  <pic:spPr>
+                    <a:xfrm>
+                      <a:off x="0" y="0"/>
+                      <a:ext cx="2279304" cy="2590165"/>
+                    </a:xfrm>
+                    <a:prstGeom prst="rect">
+                      <a:avLst/>
+                    </a:prstGeom>
+                  </pic:spPr>
+                </pic:pic>
+              </a:graphicData>
+            </a:graphic>
+          </wp:anchor>
+        </w:drawing>
+      </w:r>
+      <w:r>
+        <w:rPr>
+          <w:noProof/>
+        </w:rPr>
+        <w:drawing>
+          <wp:inline distT="0" distB="0" distL="0" distR="0" wp14:anchorId="1542CE3D" wp14:editId="48B5A32D">
+            <wp:extent cx="2693846" cy="2232660"/>
+            <wp:effectExtent l="0" t="0" r="0" b="0"/>
+            <wp:docPr id="1" name="Picture 1" descr="https://scontent.fmla2-1.fna.fbcdn.net/v/t1.15752-9/33780782_10216718542660280_6281013482804477952_n.png?_nc_cat=0&amp;oh=e32b3342550c1751b828d5196026bbe3&amp;oe=5BB7B31E"/>
+            <wp:cNvGraphicFramePr>
+              <a:graphicFrameLocks xmlns:a="http://schemas.openxmlformats.org/drawingml/2006/main" noChangeAspect="1"/>
+            </wp:cNvGraphicFramePr>
+            <a:graphic xmlns:a="http://schemas.openxmlformats.org/drawingml/2006/main">
+              <a:graphicData uri="http://schemas.openxmlformats.org/drawingml/2006/picture">
+                <pic:pic xmlns:pic="http://schemas.openxmlformats.org/drawingml/2006/picture">
+                  <pic:nvPicPr>
+                    <pic:cNvPr id="0" name="Picture 1" descr="https://scontent.fmla2-1.fna.fbcdn.net/v/t1.15752-9/33780782_10216718542660280_6281013482804477952_n.png?_nc_cat=0&amp;oh=e32b3342550c1751b828d5196026bbe3&amp;oe=5BB7B31E"/>
+                    <pic:cNvPicPr>
+                      <a:picLocks noChangeAspect="1" noChangeArrowheads="1"/>
+                    </pic:cNvPicPr>
+                  </pic:nvPicPr>
+                  <pic:blipFill>
+                    <a:blip r:embed="rId10">
+                      <a:extLst>
+                        <a:ext uri="{28A0092B-C50C-407E-A947-70E740481C1C}">
+                          <a14:useLocalDpi xmlns:a14="http://schemas.microsoft.com/office/drawing/2010/main" val="0"/>
+                        </a:ext>
+                      </a:extLst>
+                    </a:blip>
+                    <a:srcRect/>
+                    <a:stretch>
+                      <a:fillRect/>
+                    </a:stretch>
+                  </pic:blipFill>
+                  <pic:spPr bwMode="auto">
+                    <a:xfrm>
+                      <a:off x="0" y="0"/>
+                      <a:ext cx="2736686" cy="2268166"/>
+                    </a:xfrm>
+                    <a:prstGeom prst="rect">
+                      <a:avLst/>
+                    </a:prstGeom>
+                    <a:noFill/>
+                    <a:ln>
+                      <a:noFill/>
+                    </a:ln>
+                  </pic:spPr>
+                </pic:pic>
+              </a:graphicData>
+            </a:graphic>
+          </wp:inline>
+        </w:drawing>
+      </w:r>
+    </w:p>
+    <w:p>
+      <w:pPr>
+        <w:pStyle w:val="ListParagraph"/>
+      </w:pPr>
+    </w:p>
+    <w:p>
+      <w:pPr>
+        <w:pStyle w:val="ListParagraph"/>
+      </w:pPr>
+    </w:p>
+    <w:p>
+      <w:pPr>
+        <w:pStyle w:val="ListParagraph"/>
+      </w:pPr>
+    </w:p>
+    <w:p/>
+    <w:p/>
+    <w:p/>
+    <w:p>
+      <w:r>
+        <w:rPr>
+          <w:noProof/>
+        </w:rPr>
+        <w:lastRenderedPageBreak/>
+        <w:drawing>
+          <wp:anchor distT="0" distB="0" distL="114300" distR="114300" simplePos="0" relativeHeight="251663360" behindDoc="1" locked="0" layoutInCell="1" allowOverlap="1" wp14:anchorId="1AC22796" wp14:editId="6A377954">
+            <wp:simplePos x="0" y="0"/>
+            <wp:positionH relativeFrom="column">
+              <wp:posOffset>563880</wp:posOffset>
+            </wp:positionH>
+            <wp:positionV relativeFrom="paragraph">
+              <wp:posOffset>2232660</wp:posOffset>
+            </wp:positionV>
+            <wp:extent cx="1767840" cy="1537335"/>
+            <wp:effectExtent l="0" t="0" r="3810" b="5715"/>
+            <wp:wrapTight wrapText="bothSides">
+              <wp:wrapPolygon edited="0">
+                <wp:start x="0" y="0"/>
+                <wp:lineTo x="0" y="21413"/>
+                <wp:lineTo x="21414" y="21413"/>
+                <wp:lineTo x="21414" y="0"/>
+                <wp:lineTo x="0" y="0"/>
+              </wp:wrapPolygon>
+            </wp:wrapTight>
+            <wp:docPr id="7" name="Picture 7" descr="https://scontent.fmla2-1.fna.fbcdn.net/v/t1.15752-0/p75x225/33791037_10216718023967313_4275309797621891072_n.png?_nc_cat=0&amp;oh=4ed12baf4d3e9d591d95aeeff6fb43a4&amp;oe=5BBA2C96"/>
+            <wp:cNvGraphicFramePr>
+              <a:graphicFrameLocks xmlns:a="http://schemas.openxmlformats.org/drawingml/2006/main" noChangeAspect="1"/>
+            </wp:cNvGraphicFramePr>
+            <a:graphic xmlns:a="http://schemas.openxmlformats.org/drawingml/2006/main">
+              <a:graphicData uri="http://schemas.openxmlformats.org/drawingml/2006/picture">
+                <pic:pic xmlns:pic="http://schemas.openxmlformats.org/drawingml/2006/picture">
+                  <pic:nvPicPr>
+                    <pic:cNvPr id="0" name="Picture 9" descr="https://scontent.fmla2-1.fna.fbcdn.net/v/t1.15752-0/p75x225/33791037_10216718023967313_4275309797621891072_n.png?_nc_cat=0&amp;oh=4ed12baf4d3e9d591d95aeeff6fb43a4&amp;oe=5BBA2C96"/>
+                    <pic:cNvPicPr>
+                      <a:picLocks noChangeAspect="1" noChangeArrowheads="1"/>
+                    </pic:cNvPicPr>
+                  </pic:nvPicPr>
+                  <pic:blipFill>
+                    <a:blip r:embed="rId11">
+                      <a:extLst>
+                        <a:ext uri="{28A0092B-C50C-407E-A947-70E740481C1C}">
+                          <a14:useLocalDpi xmlns:a14="http://schemas.microsoft.com/office/drawing/2010/main" val="0"/>
+                        </a:ext>
+                      </a:extLst>
+                    </a:blip>
+                    <a:srcRect/>
+                    <a:stretch>
+                      <a:fillRect/>
+                    </a:stretch>
+                  </pic:blipFill>
+                  <pic:spPr bwMode="auto">
+                    <a:xfrm>
+                      <a:off x="0" y="0"/>
+                      <a:ext cx="1767840" cy="1537335"/>
+                    </a:xfrm>
+                    <a:prstGeom prst="rect">
+                      <a:avLst/>
+                    </a:prstGeom>
+                    <a:noFill/>
+                    <a:ln>
+                      <a:noFill/>
+                    </a:ln>
+                  </pic:spPr>
+                </pic:pic>
+              </a:graphicData>
+            </a:graphic>
+          </wp:anchor>
+        </w:drawing>
+      </w:r>
+      <w:r>
+        <w:rPr>
+          <w:noProof/>
+        </w:rPr>
+        <w:drawing>
+          <wp:anchor distT="0" distB="0" distL="114300" distR="114300" simplePos="0" relativeHeight="251662336" behindDoc="1" locked="0" layoutInCell="1" allowOverlap="1" wp14:anchorId="0925E209" wp14:editId="653E8263">
+            <wp:simplePos x="0" y="0"/>
+            <wp:positionH relativeFrom="column">
+              <wp:posOffset>2400300</wp:posOffset>
+            </wp:positionH>
+            <wp:positionV relativeFrom="paragraph">
+              <wp:posOffset>388620</wp:posOffset>
+            </wp:positionV>
+            <wp:extent cx="2446020" cy="1638300"/>
+            <wp:effectExtent l="0" t="0" r="0" b="0"/>
+            <wp:wrapTight wrapText="bothSides">
+              <wp:wrapPolygon edited="0">
+                <wp:start x="0" y="0"/>
+                <wp:lineTo x="0" y="21349"/>
+                <wp:lineTo x="21364" y="21349"/>
+                <wp:lineTo x="21364" y="0"/>
+                <wp:lineTo x="0" y="0"/>
+              </wp:wrapPolygon>
+            </wp:wrapTight>
+            <wp:docPr id="5" name="Picture 5" descr="https://scontent.fmla2-1.fna.fbcdn.net/v/t1.15752-0/p173x172/33901207_10216718034727582_6574830885558812672_n.png?_nc_cat=0&amp;oh=b62390abb54f2fa200ae4310040248de&amp;oe=5BC44EFA"/>
+            <wp:cNvGraphicFramePr>
+              <a:graphicFrameLocks xmlns:a="http://schemas.openxmlformats.org/drawingml/2006/main" noChangeAspect="1"/>
+            </wp:cNvGraphicFramePr>
+            <a:graphic xmlns:a="http://schemas.openxmlformats.org/drawingml/2006/main">
+              <a:graphicData uri="http://schemas.openxmlformats.org/drawingml/2006/picture">
+                <pic:pic xmlns:pic="http://schemas.openxmlformats.org/drawingml/2006/picture">
+                  <pic:nvPicPr>
+                    <pic:cNvPr id="0" name="Picture 5" descr="https://scontent.fmla2-1.fna.fbcdn.net/v/t1.15752-0/p173x172/33901207_10216718034727582_6574830885558812672_n.png?_nc_cat=0&amp;oh=b62390abb54f2fa200ae4310040248de&amp;oe=5BC44EFA"/>
+                    <pic:cNvPicPr>
+                      <a:picLocks noChangeAspect="1" noChangeArrowheads="1"/>
+                    </pic:cNvPicPr>
+                  </pic:nvPicPr>
+                  <pic:blipFill>
+                    <a:blip r:embed="rId12">
+                      <a:extLst>
+                        <a:ext uri="{28A0092B-C50C-407E-A947-70E740481C1C}">
+                          <a14:useLocalDpi xmlns:a14="http://schemas.microsoft.com/office/drawing/2010/main" val="0"/>
+                        </a:ext>
+                      </a:extLst>
+                    </a:blip>
+                    <a:srcRect/>
+                    <a:stretch>
+                      <a:fillRect/>
+                    </a:stretch>
+                  </pic:blipFill>
+                  <pic:spPr bwMode="auto">
+                    <a:xfrm>
+                      <a:off x="0" y="0"/>
+                      <a:ext cx="2446020" cy="1638300"/>
+                    </a:xfrm>
+                    <a:prstGeom prst="rect">
+                      <a:avLst/>
+                    </a:prstGeom>
+                    <a:noFill/>
+                    <a:ln>
+                      <a:noFill/>
+                    </a:ln>
+                  </pic:spPr>
+                </pic:pic>
+              </a:graphicData>
+            </a:graphic>
+          </wp:anchor>
+        </w:drawing>
+      </w:r>
+      <w:r>
+        <w:t xml:space="preserve">Pickable Items: </w:t>
+      </w:r>
+    </w:p>
+    <w:p>
+      <w:pPr>
+        <w:ind w:firstLine="720"/>
+        <w:jc w:val="center"/>
+      </w:pPr>
+      <w:r>
+        <w:rPr>
+          <w:noProof/>
+        </w:rPr>
+        <w:drawing>
+          <wp:anchor distT="0" distB="0" distL="114300" distR="114300" simplePos="0" relativeHeight="251664384" behindDoc="1" locked="0" layoutInCell="1" allowOverlap="1" wp14:anchorId="29FD1D56" wp14:editId="3B141EB3">
+            <wp:simplePos x="0" y="0"/>
+            <wp:positionH relativeFrom="column">
+              <wp:posOffset>2545080</wp:posOffset>
+            </wp:positionH>
+            <wp:positionV relativeFrom="paragraph">
+              <wp:posOffset>1954530</wp:posOffset>
+            </wp:positionV>
+            <wp:extent cx="2484120" cy="1508760"/>
+            <wp:effectExtent l="0" t="0" r="0" b="0"/>
+            <wp:wrapTight wrapText="bothSides">
+              <wp:wrapPolygon edited="0">
+                <wp:start x="0" y="0"/>
+                <wp:lineTo x="0" y="21273"/>
+                <wp:lineTo x="21368" y="21273"/>
+                <wp:lineTo x="21368" y="0"/>
+                <wp:lineTo x="0" y="0"/>
+              </wp:wrapPolygon>
+            </wp:wrapTight>
+            <wp:docPr id="8" name="Picture 8" descr="https://scontent.fmla2-1.fna.fbcdn.net/v/t1.15752-0/s261x260/33992938_10216718016127117_5002033244951019520_n.png?_nc_cat=0&amp;oh=5a490003f9a43d8314662eb247343452&amp;oe=5B7BD02C"/>
+            <wp:cNvGraphicFramePr>
+              <a:graphicFrameLocks xmlns:a="http://schemas.openxmlformats.org/drawingml/2006/main" noChangeAspect="1"/>
+            </wp:cNvGraphicFramePr>
+            <a:graphic xmlns:a="http://schemas.openxmlformats.org/drawingml/2006/main">
+              <a:graphicData uri="http://schemas.openxmlformats.org/drawingml/2006/picture">
+                <pic:pic xmlns:pic="http://schemas.openxmlformats.org/drawingml/2006/picture">
+                  <pic:nvPicPr>
+                    <pic:cNvPr id="0" name="Picture 11" descr="https://scontent.fmla2-1.fna.fbcdn.net/v/t1.15752-0/s261x260/33992938_10216718016127117_5002033244951019520_n.png?_nc_cat=0&amp;oh=5a490003f9a43d8314662eb247343452&amp;oe=5B7BD02C"/>
+                    <pic:cNvPicPr>
+                      <a:picLocks noChangeAspect="1" noChangeArrowheads="1"/>
+                    </pic:cNvPicPr>
+                  </pic:nvPicPr>
+                  <pic:blipFill>
+                    <a:blip r:embed="rId13">
+                      <a:extLst>
+                        <a:ext uri="{28A0092B-C50C-407E-A947-70E740481C1C}">
+                          <a14:useLocalDpi xmlns:a14="http://schemas.microsoft.com/office/drawing/2010/main" val="0"/>
+                        </a:ext>
+                      </a:extLst>
+                    </a:blip>
+                    <a:srcRect/>
+                    <a:stretch>
+                      <a:fillRect/>
+                    </a:stretch>
+                  </pic:blipFill>
+                  <pic:spPr bwMode="auto">
+                    <a:xfrm>
+                      <a:off x="0" y="0"/>
+                      <a:ext cx="2484120" cy="1508760"/>
+                    </a:xfrm>
+                    <a:prstGeom prst="rect">
+                      <a:avLst/>
+                    </a:prstGeom>
+                    <a:noFill/>
+                    <a:ln>
+                      <a:noFill/>
+                    </a:ln>
+                  </pic:spPr>
+                </pic:pic>
+              </a:graphicData>
+            </a:graphic>
+          </wp:anchor>
+        </w:drawing>
+      </w:r>
+      <w:r>
+        <w:rPr>
+          <w:noProof/>
+        </w:rPr>
+        <w:drawing>
+          <wp:anchor distT="0" distB="0" distL="114300" distR="114300" simplePos="0" relativeHeight="251661312" behindDoc="1" locked="0" layoutInCell="1" allowOverlap="1" wp14:anchorId="4BB77DDF" wp14:editId="2A1AEECE">
+            <wp:simplePos x="0" y="0"/>
+            <wp:positionH relativeFrom="column">
+              <wp:posOffset>160020</wp:posOffset>
+            </wp:positionH>
+            <wp:positionV relativeFrom="paragraph">
+              <wp:posOffset>95250</wp:posOffset>
+            </wp:positionV>
+            <wp:extent cx="1965336" cy="1699260"/>
+            <wp:effectExtent l="0" t="0" r="0" b="0"/>
+            <wp:wrapTight wrapText="bothSides">
+              <wp:wrapPolygon edited="0">
+                <wp:start x="0" y="0"/>
+                <wp:lineTo x="0" y="21309"/>
+                <wp:lineTo x="21356" y="21309"/>
+                <wp:lineTo x="21356" y="0"/>
+                <wp:lineTo x="0" y="0"/>
+              </wp:wrapPolygon>
+            </wp:wrapTight>
+            <wp:docPr id="4" name="Picture 4" descr="https://scontent.fmla2-1.fna.fbcdn.net/v/t1.15752-0/p75x225/33964523_10216718038967688_392690599335034880_n.png?_nc_cat=0&amp;oh=2fcd098d79de7404068bcc42c262d3b5&amp;oe=5B8C0D07"/>
+            <wp:cNvGraphicFramePr>
+              <a:graphicFrameLocks xmlns:a="http://schemas.openxmlformats.org/drawingml/2006/main" noChangeAspect="1"/>
+            </wp:cNvGraphicFramePr>
+            <a:graphic xmlns:a="http://schemas.openxmlformats.org/drawingml/2006/main">
+              <a:graphicData uri="http://schemas.openxmlformats.org/drawingml/2006/picture">
+                <pic:pic xmlns:pic="http://schemas.openxmlformats.org/drawingml/2006/picture">
+                  <pic:nvPicPr>
+                    <pic:cNvPr id="0" name="Picture 3" descr="https://scontent.fmla2-1.fna.fbcdn.net/v/t1.15752-0/p75x225/33964523_10216718038967688_392690599335034880_n.png?_nc_cat=0&amp;oh=2fcd098d79de7404068bcc42c262d3b5&amp;oe=5B8C0D07"/>
+                    <pic:cNvPicPr>
+                      <a:picLocks noChangeAspect="1" noChangeArrowheads="1"/>
+                    </pic:cNvPicPr>
+                  </pic:nvPicPr>
+                  <pic:blipFill>
+                    <a:blip r:embed="rId14">
+                      <a:extLst>
+                        <a:ext uri="{28A0092B-C50C-407E-A947-70E740481C1C}">
+                          <a14:useLocalDpi xmlns:a14="http://schemas.microsoft.com/office/drawing/2010/main" val="0"/>
+                        </a:ext>
+                      </a:extLst>
+                    </a:blip>
+                    <a:srcRect/>
+                    <a:stretch>
+                      <a:fillRect/>
+                    </a:stretch>
+                  </pic:blipFill>
+                  <pic:spPr bwMode="auto">
+                    <a:xfrm>
+                      <a:off x="0" y="0"/>
+                      <a:ext cx="1965336" cy="1699260"/>
+                    </a:xfrm>
+                    <a:prstGeom prst="rect">
+                      <a:avLst/>
+                    </a:prstGeom>
+                    <a:noFill/>
+                    <a:ln>
+                      <a:noFill/>
+                    </a:ln>
+                  </pic:spPr>
+                </pic:pic>
+              </a:graphicData>
+            </a:graphic>
+          </wp:anchor>
+        </w:drawing>
+      </w:r>
+    </w:p>
+    <w:p>
+      <w:pPr>
+        <w:ind w:firstLine="720"/>
+        <w:jc w:val="center"/>
+      </w:pPr>
+    </w:p>
+    <w:p>
+      <w:r>
+        <w:rPr>
+          <w:noProof/>
+        </w:rPr>
+        <w:drawing>
+          <wp:anchor distT="0" distB="0" distL="114300" distR="114300" simplePos="0" relativeHeight="251665408" behindDoc="1" locked="0" layoutInCell="1" allowOverlap="1" wp14:anchorId="1629AB4B" wp14:editId="187C5EC2">
+            <wp:simplePos x="0" y="0"/>
+            <wp:positionH relativeFrom="column">
+              <wp:posOffset>1257300</wp:posOffset>
+            </wp:positionH>
+            <wp:positionV relativeFrom="paragraph">
+              <wp:posOffset>3098165</wp:posOffset>
+            </wp:positionV>
+            <wp:extent cx="2484120" cy="1821180"/>
+            <wp:effectExtent l="0" t="0" r="0" b="7620"/>
+            <wp:wrapTight wrapText="bothSides">
+              <wp:wrapPolygon edited="0">
+                <wp:start x="0" y="0"/>
+                <wp:lineTo x="0" y="21464"/>
+                <wp:lineTo x="21368" y="21464"/>
+                <wp:lineTo x="21368" y="0"/>
+                <wp:lineTo x="0" y="0"/>
+              </wp:wrapPolygon>
+            </wp:wrapTight>
+            <wp:docPr id="9" name="Picture 9" descr="https://scontent.fmla2-1.fna.fbcdn.net/v/t1.15752-0/s261x260/33853802_10216718012407024_1191208960502267904_n.png?_nc_cat=0&amp;oh=039ce03a63ec6846104ebc36f7ffcfd1&amp;oe=5BC27A59"/>
+            <wp:cNvGraphicFramePr>
+              <a:graphicFrameLocks xmlns:a="http://schemas.openxmlformats.org/drawingml/2006/main" noChangeAspect="1"/>
+            </wp:cNvGraphicFramePr>
+            <a:graphic xmlns:a="http://schemas.openxmlformats.org/drawingml/2006/main">
+              <a:graphicData uri="http://schemas.openxmlformats.org/drawingml/2006/picture">
+                <pic:pic xmlns:pic="http://schemas.openxmlformats.org/drawingml/2006/picture">
+                  <pic:nvPicPr>
+                    <pic:cNvPr id="0" name="Picture 13" descr="https://scontent.fmla2-1.fna.fbcdn.net/v/t1.15752-0/s261x260/33853802_10216718012407024_1191208960502267904_n.png?_nc_cat=0&amp;oh=039ce03a63ec6846104ebc36f7ffcfd1&amp;oe=5BC27A59"/>
+                    <pic:cNvPicPr>
+                      <a:picLocks noChangeAspect="1" noChangeArrowheads="1"/>
+                    </pic:cNvPicPr>
+                  </pic:nvPicPr>
+                  <pic:blipFill>
+                    <a:blip r:embed="rId15">
+                      <a:extLst>
+                        <a:ext uri="{28A0092B-C50C-407E-A947-70E740481C1C}">
+                          <a14:useLocalDpi xmlns:a14="http://schemas.microsoft.com/office/drawing/2010/main" val="0"/>
+                        </a:ext>
+                      </a:extLst>
+                    </a:blip>
+                    <a:srcRect/>
+                    <a:stretch>
+                      <a:fillRect/>
+                    </a:stretch>
+                  </pic:blipFill>
+                  <pic:spPr bwMode="auto">
+                    <a:xfrm>
+                      <a:off x="0" y="0"/>
+                      <a:ext cx="2484120" cy="1821180"/>
+                    </a:xfrm>
+                    <a:prstGeom prst="rect">
+                      <a:avLst/>
+                    </a:prstGeom>
+                    <a:noFill/>
+                    <a:ln>
+                      <a:noFill/>
+                    </a:ln>
+                  </pic:spPr>
+                </pic:pic>
+              </a:graphicData>
+            </a:graphic>
+          </wp:anchor>
+        </w:drawing>
+      </w:r>
+    </w:p>
+    <w:p/>
+    <w:p/>
+    <w:p/>
+    <w:p/>
+    <w:p/>
+    <w:p/>
+    <w:p/>
+    <w:p/>
+    <w:p/>
+    <w:p/>
+    <w:p/>
+    <w:p/>
+    <w:p/>
+    <w:p/>
+    <w:p/>
+    <w:p/>
+    <w:p/>
+    <w:p/>
+    <w:p>
+      <w:r>
+        <w:t>Character:</w:t>
+      </w:r>
+    </w:p>
+    <w:p/>
+    <w:p/>
+    <w:p>
+      <w:r>
+        <w:rPr>
+          <w:noProof/>
+        </w:rPr>
+        <w:drawing>
+          <wp:anchor distT="0" distB="0" distL="114300" distR="114300" simplePos="0" relativeHeight="251666432" behindDoc="1" locked="0" layoutInCell="1" allowOverlap="1" wp14:anchorId="6EDF57A1" wp14:editId="4AF3BB7A">
+            <wp:simplePos x="0" y="0"/>
+            <wp:positionH relativeFrom="column">
+              <wp:posOffset>1173480</wp:posOffset>
+            </wp:positionH>
+            <wp:positionV relativeFrom="paragraph">
+              <wp:posOffset>-726440</wp:posOffset>
+            </wp:positionV>
+            <wp:extent cx="2711623" cy="2446020"/>
+            <wp:effectExtent l="0" t="0" r="0" b="0"/>
+            <wp:wrapTight wrapText="bothSides">
+              <wp:wrapPolygon edited="0">
+                <wp:start x="0" y="0"/>
+                <wp:lineTo x="0" y="21364"/>
+                <wp:lineTo x="21398" y="21364"/>
+                <wp:lineTo x="21398" y="0"/>
+                <wp:lineTo x="0" y="0"/>
+              </wp:wrapPolygon>
+            </wp:wrapTight>
+            <wp:docPr id="10" name="Picture 10"/>
+            <wp:cNvGraphicFramePr>
+              <a:graphicFrameLocks xmlns:a="http://schemas.openxmlformats.org/drawingml/2006/main" noChangeAspect="1"/>
+            </wp:cNvGraphicFramePr>
+            <a:graphic xmlns:a="http://schemas.openxmlformats.org/drawingml/2006/main">
+              <a:graphicData uri="http://schemas.openxmlformats.org/drawingml/2006/picture">
+                <pic:pic xmlns:pic="http://schemas.openxmlformats.org/drawingml/2006/picture">
+                  <pic:nvPicPr>
+                    <pic:cNvPr id="1" name=""/>
+                    <pic:cNvPicPr/>
+                  </pic:nvPicPr>
+                  <pic:blipFill>
+                    <a:blip r:embed="rId16">
+                      <a:extLst>
+                        <a:ext uri="{28A0092B-C50C-407E-A947-70E740481C1C}">
+                          <a14:useLocalDpi xmlns:a14="http://schemas.microsoft.com/office/drawing/2010/main" val="0"/>
+                        </a:ext>
+                      </a:extLst>
+                    </a:blip>
+                    <a:stretch>
+                      <a:fillRect/>
+                    </a:stretch>
+                  </pic:blipFill>
+                  <pic:spPr>
+                    <a:xfrm>
+                      <a:off x="0" y="0"/>
+                      <a:ext cx="2711623" cy="2446020"/>
+                    </a:xfrm>
+                    <a:prstGeom prst="rect">
+                      <a:avLst/>
+                    </a:prstGeom>
+                  </pic:spPr>
+                </pic:pic>
+              </a:graphicData>
+            </a:graphic>
+          </wp:anchor>
+        </w:drawing>
+      </w:r>
+    </w:p>
+    <w:p>
+      <w:r>
+        <w:tab/>
+      </w:r>
+      <w:r>
+        <w:tab/>
+      </w:r>
+      <w:r>
+        <w:tab/>
+      </w:r>
+    </w:p>
+    <w:p/>
+    <w:p/>
+    <w:p/>
+    <w:p/>
+    <w:p>
+      <w:pPr>
+        <w:pStyle w:val="ListParagraph"/>
+        <w:numPr>
+          <w:ilvl w:val="0"/>
+          <w:numId w:val="1"/>
+        </w:numPr>
+        <w:rPr>
+          <w:b/>
+        </w:rPr>
+      </w:pPr>
+      <w:r>
+        <w:rPr>
+          <w:b/>
+        </w:rPr>
+        <w:lastRenderedPageBreak/>
+        <w:t>UI Elements</w:t>
+      </w:r>
+    </w:p>
+    <w:p>
+      <w:pPr>
+        <w:pStyle w:val="ListParagraph"/>
+      </w:pPr>
+      <w:r>
+        <w:t>Points</w:t>
+      </w:r>
+      <w:r>
+        <w:t xml:space="preserve">, </w:t>
+      </w:r>
+      <w:r>
+        <w:t>Timer</w:t>
+      </w:r>
+      <w:r>
+        <w:t xml:space="preserve"> and Game</w:t>
+      </w:r>
+      <w:r>
+        <w:t xml:space="preserve"> </w:t>
+      </w:r>
       <w:bookmarkStart w:id="0" w:name="_GoBack"/>
       <w:bookmarkEnd w:id="0"/>
+      <w:r>
+        <w:t xml:space="preserve">mode. </w:t>
+      </w:r>
+    </w:p>
+    <w:p>
+      <w:pPr>
+        <w:pStyle w:val="ListParagraph"/>
+        <w:numPr>
+          <w:ilvl w:val="0"/>
+          <w:numId w:val="1"/>
+        </w:numPr>
+        <w:rPr>
+          <w:b/>
+        </w:rPr>
+      </w:pPr>
+      <w:r>
+        <w:rPr>
+          <w:b/>
+        </w:rPr>
+        <w:t>Game Scenes</w:t>
+      </w:r>
+    </w:p>
+    <w:p>
+      <w:pPr>
+        <w:pStyle w:val="ListParagraph"/>
+      </w:pPr>
+      <w:r>
+        <w:t>There will be two, one will be the starting menu and the other will be the game over screen</w:t>
+      </w:r>
+      <w:r>
+        <w:t xml:space="preserve"> (excluding game itself). </w:t>
+      </w:r>
     </w:p>
     <w:sectPr>
       <w:pgSz w:w="11906" w:h="16838"/>
@@ -167,6 +993,56 @@
     </w:sectPr>
   </w:body>
 </w:document>
+</file>
+
+<file path=word/endnotes.xml><?xml version="1.0" encoding="utf-8"?>
+<w:endnotes xmlns:wpc="http://schemas.microsoft.com/office/word/2010/wordprocessingCanvas" xmlns:cx="http://schemas.microsoft.com/office/drawing/2014/chartex" xmlns:cx1="http://schemas.microsoft.com/office/drawing/2015/9/8/chartex" xmlns:cx2="http://schemas.microsoft.com/office/drawing/2015/10/21/chartex" xmlns:cx3="http://schemas.microsoft.com/office/drawing/2016/5/9/chartex" xmlns:cx4="http://schemas.microsoft.com/office/drawing/2016/5/10/chartex" xmlns:cx5="http://schemas.microsoft.com/office/drawing/2016/5/11/chartex" xmlns:cx6="http://schemas.microsoft.com/office/drawing/2016/5/12/chartex" xmlns:cx7="http://schemas.microsoft.com/office/drawing/2016/5/13/chartex" xmlns:cx8="http://schemas.microsoft.com/office/drawing/2016/5/14/chartex" xmlns:mc="http://schemas.openxmlformats.org/markup-compatibility/2006" xmlns:aink="http://schemas.microsoft.com/office/drawing/2016/ink" xmlns:am3d="http://schemas.microsoft.com/office/drawing/2017/model3d" xmlns:o="urn:schemas-microsoft-com:office:office" xmlns:r="http://schemas.openxmlformats.org/officeDocument/2006/relationships" xmlns:m="http://schemas.openxmlformats.org/officeDocument/2006/math" xmlns:v="urn:schemas-microsoft-com:vml" xmlns:wp14="http://schemas.microsoft.com/office/word/2010/wordprocessingDrawing" xmlns:wp="http://schemas.openxmlformats.org/drawingml/2006/wordprocessingDrawing" xmlns:w10="urn:schemas-microsoft-com:office:word" xmlns:w="http://schemas.openxmlformats.org/wordprocessingml/2006/main" xmlns:w14="http://schemas.microsoft.com/office/word/2010/wordml" xmlns:w15="http://schemas.microsoft.com/office/word/2012/wordml" xmlns:w16cid="http://schemas.microsoft.com/office/word/2016/wordml/cid" xmlns:w16se="http://schemas.microsoft.com/office/word/2015/wordml/symex" xmlns:wpg="http://schemas.microsoft.com/office/word/2010/wordprocessingGroup" xmlns:wpi="http://schemas.microsoft.com/office/word/2010/wordprocessingInk" xmlns:wne="http://schemas.microsoft.com/office/word/2006/wordml" xmlns:wps="http://schemas.microsoft.com/office/word/2010/wordprocessingShape" mc:Ignorable="w14 w15 w16se w16cid wp14">
+  <w:endnote w:type="separator" w:id="-1">
+    <w:p>
+      <w:pPr>
+        <w:spacing w:after="0" w:line="240" w:lineRule="auto"/>
+      </w:pPr>
+      <w:r>
+        <w:separator/>
+      </w:r>
+    </w:p>
+  </w:endnote>
+  <w:endnote w:type="continuationSeparator" w:id="0">
+    <w:p>
+      <w:pPr>
+        <w:spacing w:after="0" w:line="240" w:lineRule="auto"/>
+      </w:pPr>
+      <w:r>
+        <w:continuationSeparator/>
+      </w:r>
+    </w:p>
+  </w:endnote>
+</w:endnotes>
+</file>
+
+<file path=word/footnotes.xml><?xml version="1.0" encoding="utf-8"?>
+<w:footnotes xmlns:wpc="http://schemas.microsoft.com/office/word/2010/wordprocessingCanvas" xmlns:cx="http://schemas.microsoft.com/office/drawing/2014/chartex" xmlns:cx1="http://schemas.microsoft.com/office/drawing/2015/9/8/chartex" xmlns:cx2="http://schemas.microsoft.com/office/drawing/2015/10/21/chartex" xmlns:cx3="http://schemas.microsoft.com/office/drawing/2016/5/9/chartex" xmlns:cx4="http://schemas.microsoft.com/office/drawing/2016/5/10/chartex" xmlns:cx5="http://schemas.microsoft.com/office/drawing/2016/5/11/chartex" xmlns:cx6="http://schemas.microsoft.com/office/drawing/2016/5/12/chartex" xmlns:cx7="http://schemas.microsoft.com/office/drawing/2016/5/13/chartex" xmlns:cx8="http://schemas.microsoft.com/office/drawing/2016/5/14/chartex" xmlns:mc="http://schemas.openxmlformats.org/markup-compatibility/2006" xmlns:aink="http://schemas.microsoft.com/office/drawing/2016/ink" xmlns:am3d="http://schemas.microsoft.com/office/drawing/2017/model3d" xmlns:o="urn:schemas-microsoft-com:office:office" xmlns:r="http://schemas.openxmlformats.org/officeDocument/2006/relationships" xmlns:m="http://schemas.openxmlformats.org/officeDocument/2006/math" xmlns:v="urn:schemas-microsoft-com:vml" xmlns:wp14="http://schemas.microsoft.com/office/word/2010/wordprocessingDrawing" xmlns:wp="http://schemas.openxmlformats.org/drawingml/2006/wordprocessingDrawing" xmlns:w10="urn:schemas-microsoft-com:office:word" xmlns:w="http://schemas.openxmlformats.org/wordprocessingml/2006/main" xmlns:w14="http://schemas.microsoft.com/office/word/2010/wordml" xmlns:w15="http://schemas.microsoft.com/office/word/2012/wordml" xmlns:w16cid="http://schemas.microsoft.com/office/word/2016/wordml/cid" xmlns:w16se="http://schemas.microsoft.com/office/word/2015/wordml/symex" xmlns:wpg="http://schemas.microsoft.com/office/word/2010/wordprocessingGroup" xmlns:wpi="http://schemas.microsoft.com/office/word/2010/wordprocessingInk" xmlns:wne="http://schemas.microsoft.com/office/word/2006/wordml" xmlns:wps="http://schemas.microsoft.com/office/word/2010/wordprocessingShape" mc:Ignorable="w14 w15 w16se w16cid wp14">
+  <w:footnote w:type="separator" w:id="-1">
+    <w:p>
+      <w:pPr>
+        <w:spacing w:after="0" w:line="240" w:lineRule="auto"/>
+      </w:pPr>
+      <w:r>
+        <w:separator/>
+      </w:r>
+    </w:p>
+  </w:footnote>
+  <w:footnote w:type="continuationSeparator" w:id="0">
+    <w:p>
+      <w:pPr>
+        <w:spacing w:after="0" w:line="240" w:lineRule="auto"/>
+      </w:pPr>
+      <w:r>
+        <w:continuationSeparator/>
+      </w:r>
+    </w:p>
+  </w:footnote>
+</w:footnotes>
 </file>
 
 <file path=word/numbering.xml><?xml version="1.0" encoding="utf-8"?>
@@ -187,7 +1063,7 @@
         <w:rFonts w:hint="default"/>
       </w:rPr>
     </w:lvl>
-    <w:lvl w:ilvl="1" w:tplc="08090019" w:tentative="1">
+    <w:lvl w:ilvl="1" w:tplc="08090019">
       <w:start w:val="1"/>
       <w:numFmt w:val="lowerLetter"/>
       <w:lvlText w:val="%2."/>
@@ -703,6 +1579,50 @@
       <w:contextualSpacing/>
     </w:pPr>
   </w:style>
+  <w:style w:type="paragraph" w:styleId="Header">
+    <w:name w:val="header"/>
+    <w:basedOn w:val="Normal"/>
+    <w:link w:val="HeaderChar"/>
+    <w:uiPriority w:val="99"/>
+    <w:unhideWhenUsed/>
+    <w:rsid w:val="003F6C53"/>
+    <w:pPr>
+      <w:tabs>
+        <w:tab w:val="center" w:pos="4513"/>
+        <w:tab w:val="right" w:pos="9026"/>
+      </w:tabs>
+      <w:spacing w:after="0" w:line="240" w:lineRule="auto"/>
+    </w:pPr>
+  </w:style>
+  <w:style w:type="character" w:customStyle="1" w:styleId="HeaderChar">
+    <w:name w:val="Header Char"/>
+    <w:basedOn w:val="DefaultParagraphFont"/>
+    <w:link w:val="Header"/>
+    <w:uiPriority w:val="99"/>
+    <w:rsid w:val="003F6C53"/>
+  </w:style>
+  <w:style w:type="paragraph" w:styleId="Footer">
+    <w:name w:val="footer"/>
+    <w:basedOn w:val="Normal"/>
+    <w:link w:val="FooterChar"/>
+    <w:uiPriority w:val="99"/>
+    <w:unhideWhenUsed/>
+    <w:rsid w:val="003F6C53"/>
+    <w:pPr>
+      <w:tabs>
+        <w:tab w:val="center" w:pos="4513"/>
+        <w:tab w:val="right" w:pos="9026"/>
+      </w:tabs>
+      <w:spacing w:after="0" w:line="240" w:lineRule="auto"/>
+    </w:pPr>
+  </w:style>
+  <w:style w:type="character" w:customStyle="1" w:styleId="FooterChar">
+    <w:name w:val="Footer Char"/>
+    <w:basedOn w:val="DefaultParagraphFont"/>
+    <w:link w:val="Footer"/>
+    <w:uiPriority w:val="99"/>
+    <w:rsid w:val="003F6C53"/>
+  </w:style>
 </w:styles>
 </file>
 

</xml_diff>